<commit_message>
Created some unnecessary code
</commit_message>
<xml_diff>
--- a/git_exercise_proof.docx
+++ b/git_exercise_proof.docx
@@ -164,50 +164,330 @@
         </w:rPr>
         <w:t>2. git push origin master</w:t>
       </w:r>
+    </w:p>
+    <w:p>
+      <w:pPr>
+        <w:rPr>
+          <w:lang w:eastAsia="en-GB"/>
+        </w:rPr>
+      </w:pPr>
+    </w:p>
+    <w:p>
+      <w:pPr>
+        <w:rPr>
+          <w:lang w:eastAsia="en-GB"/>
+        </w:rPr>
+      </w:pPr>
+    </w:p>
+    <w:p>
+      <w:pPr>
+        <w:rPr>
+          <w:lang w:eastAsia="en-GB"/>
+        </w:rPr>
+      </w:pPr>
+      <w:r>
+        <w:rPr>
+          <w:lang w:eastAsia="en-GB"/>
+        </w:rPr>
+        <w:lastRenderedPageBreak/>
+        <w:t>Branches and pushing the new branch</w:t>
+      </w:r>
+      <w:r>
+        <w:rPr>
+          <w:noProof/>
+          <w:lang w:eastAsia="en-GB"/>
+        </w:rPr>
+        <w:drawing>
+          <wp:inline distT="0" distB="0" distL="0" distR="0" wp14:anchorId="11ED74E9" wp14:editId="5AACF30E">
+            <wp:extent cx="5731510" cy="3733165"/>
+            <wp:effectExtent l="0" t="0" r="2540" b="635"/>
+            <wp:docPr id="3" name="Picture 3"/>
+            <wp:cNvGraphicFramePr>
+              <a:graphicFrameLocks xmlns:a="http://schemas.openxmlformats.org/drawingml/2006/main" noChangeAspect="1"/>
+            </wp:cNvGraphicFramePr>
+            <a:graphic xmlns:a="http://schemas.openxmlformats.org/drawingml/2006/main">
+              <a:graphicData uri="http://schemas.openxmlformats.org/drawingml/2006/picture">
+                <pic:pic xmlns:pic="http://schemas.openxmlformats.org/drawingml/2006/picture">
+                  <pic:nvPicPr>
+                    <pic:cNvPr id="1" name=""/>
+                    <pic:cNvPicPr/>
+                  </pic:nvPicPr>
+                  <pic:blipFill>
+                    <a:blip r:embed="rId8"/>
+                    <a:stretch>
+                      <a:fillRect/>
+                    </a:stretch>
+                  </pic:blipFill>
+                  <pic:spPr>
+                    <a:xfrm>
+                      <a:off x="0" y="0"/>
+                      <a:ext cx="5731510" cy="3733165"/>
+                    </a:xfrm>
+                    <a:prstGeom prst="rect">
+                      <a:avLst/>
+                    </a:prstGeom>
+                  </pic:spPr>
+                </pic:pic>
+              </a:graphicData>
+            </a:graphic>
+          </wp:inline>
+        </w:drawing>
+      </w:r>
+    </w:p>
+    <w:p>
+      <w:pPr>
+        <w:rPr>
+          <w:lang w:eastAsia="en-GB"/>
+        </w:rPr>
+      </w:pPr>
+      <w:r>
+        <w:rPr>
+          <w:lang w:eastAsia="en-GB"/>
+        </w:rPr>
+        <w:t>Pull request</w:t>
+      </w:r>
+    </w:p>
+    <w:p>
+      <w:pPr>
+        <w:rPr>
+          <w:lang w:eastAsia="en-GB"/>
+        </w:rPr>
+      </w:pPr>
+      <w:r>
+        <w:rPr>
+          <w:noProof/>
+          <w:lang w:eastAsia="en-GB"/>
+        </w:rPr>
+        <w:drawing>
+          <wp:inline distT="0" distB="0" distL="0" distR="0" wp14:anchorId="3661A8CD" wp14:editId="3630C4C0">
+            <wp:extent cx="5610225" cy="3614669"/>
+            <wp:effectExtent l="0" t="0" r="0" b="5080"/>
+            <wp:docPr id="4" name="Picture 4"/>
+            <wp:cNvGraphicFramePr>
+              <a:graphicFrameLocks xmlns:a="http://schemas.openxmlformats.org/drawingml/2006/main" noChangeAspect="1"/>
+            </wp:cNvGraphicFramePr>
+            <a:graphic xmlns:a="http://schemas.openxmlformats.org/drawingml/2006/main">
+              <a:graphicData uri="http://schemas.openxmlformats.org/drawingml/2006/picture">
+                <pic:pic xmlns:pic="http://schemas.openxmlformats.org/drawingml/2006/picture">
+                  <pic:nvPicPr>
+                    <pic:cNvPr id="1" name=""/>
+                    <pic:cNvPicPr/>
+                  </pic:nvPicPr>
+                  <pic:blipFill rotWithShape="1">
+                    <a:blip r:embed="rId9"/>
+                    <a:srcRect l="11468" t="7172" r="11755"/>
+                    <a:stretch/>
+                  </pic:blipFill>
+                  <pic:spPr bwMode="auto">
+                    <a:xfrm>
+                      <a:off x="0" y="0"/>
+                      <a:ext cx="5620412" cy="3621232"/>
+                    </a:xfrm>
+                    <a:prstGeom prst="rect">
+                      <a:avLst/>
+                    </a:prstGeom>
+                    <a:ln>
+                      <a:noFill/>
+                    </a:ln>
+                    <a:extLst>
+                      <a:ext uri="{53640926-AAD7-44D8-BBD7-CCE9431645EC}">
+                        <a14:shadowObscured xmlns:a14="http://schemas.microsoft.com/office/drawing/2010/main"/>
+                      </a:ext>
+                    </a:extLst>
+                  </pic:spPr>
+                </pic:pic>
+              </a:graphicData>
+            </a:graphic>
+          </wp:inline>
+        </w:drawing>
+      </w:r>
+    </w:p>
+    <w:p>
+      <w:pPr>
+        <w:rPr>
+          <w:lang w:eastAsia="en-GB"/>
+        </w:rPr>
+      </w:pPr>
+    </w:p>
+    <w:p>
+      <w:pPr>
+        <w:rPr>
+          <w:lang w:eastAsia="en-GB"/>
+        </w:rPr>
+      </w:pPr>
+    </w:p>
+    <w:p>
+      <w:pPr>
+        <w:rPr>
+          <w:lang w:eastAsia="en-GB"/>
+        </w:rPr>
+      </w:pPr>
+    </w:p>
+    <w:p>
+      <w:pPr>
+        <w:rPr>
+          <w:lang w:eastAsia="en-GB"/>
+        </w:rPr>
+      </w:pPr>
+      <w:r>
+        <w:rPr>
+          <w:lang w:eastAsia="en-GB"/>
+        </w:rPr>
+        <w:lastRenderedPageBreak/>
+        <w:t>Merge pull request</w:t>
+      </w:r>
+    </w:p>
+    <w:p>
+      <w:pPr>
+        <w:rPr>
+          <w:lang w:eastAsia="en-GB"/>
+        </w:rPr>
+      </w:pPr>
+      <w:r>
+        <w:rPr>
+          <w:noProof/>
+          <w:lang w:eastAsia="en-GB"/>
+        </w:rPr>
+        <w:drawing>
+          <wp:inline distT="0" distB="0" distL="0" distR="0" wp14:anchorId="14276C37" wp14:editId="2A4FFFAE">
+            <wp:extent cx="5663821" cy="1581150"/>
+            <wp:effectExtent l="0" t="0" r="0" b="0"/>
+            <wp:docPr id="5" name="Picture 5"/>
+            <wp:cNvGraphicFramePr>
+              <a:graphicFrameLocks xmlns:a="http://schemas.openxmlformats.org/drawingml/2006/main" noChangeAspect="1"/>
+            </wp:cNvGraphicFramePr>
+            <a:graphic xmlns:a="http://schemas.openxmlformats.org/drawingml/2006/main">
+              <a:graphicData uri="http://schemas.openxmlformats.org/drawingml/2006/picture">
+                <pic:pic xmlns:pic="http://schemas.openxmlformats.org/drawingml/2006/picture">
+                  <pic:nvPicPr>
+                    <pic:cNvPr id="1" name=""/>
+                    <pic:cNvPicPr/>
+                  </pic:nvPicPr>
+                  <pic:blipFill rotWithShape="1">
+                    <a:blip r:embed="rId10"/>
+                    <a:srcRect l="9972" t="29002" r="10259" b="29210"/>
+                    <a:stretch/>
+                  </pic:blipFill>
+                  <pic:spPr bwMode="auto">
+                    <a:xfrm>
+                      <a:off x="0" y="0"/>
+                      <a:ext cx="5667545" cy="1582190"/>
+                    </a:xfrm>
+                    <a:prstGeom prst="rect">
+                      <a:avLst/>
+                    </a:prstGeom>
+                    <a:ln>
+                      <a:noFill/>
+                    </a:ln>
+                    <a:extLst>
+                      <a:ext uri="{53640926-AAD7-44D8-BBD7-CCE9431645EC}">
+                        <a14:shadowObscured xmlns:a14="http://schemas.microsoft.com/office/drawing/2010/main"/>
+                      </a:ext>
+                    </a:extLst>
+                  </pic:spPr>
+                </pic:pic>
+              </a:graphicData>
+            </a:graphic>
+          </wp:inline>
+        </w:drawing>
+      </w:r>
+    </w:p>
+    <w:p>
+      <w:pPr>
+        <w:rPr>
+          <w:lang w:eastAsia="en-GB"/>
+        </w:rPr>
+      </w:pPr>
+    </w:p>
+    <w:p>
+      <w:pPr>
+        <w:rPr>
+          <w:lang w:eastAsia="en-GB"/>
+        </w:rPr>
+      </w:pPr>
+    </w:p>
+    <w:p>
+      <w:pPr>
+        <w:rPr>
+          <w:lang w:eastAsia="en-GB"/>
+        </w:rPr>
+      </w:pPr>
+    </w:p>
+    <w:p>
+      <w:pPr>
+        <w:rPr>
+          <w:lang w:eastAsia="en-GB"/>
+        </w:rPr>
+      </w:pPr>
+      <w:r>
+        <w:rPr>
+          <w:lang w:eastAsia="en-GB"/>
+        </w:rPr>
+        <w:t>Pulling and deleting a branch</w:t>
+      </w:r>
+    </w:p>
+    <w:p>
+      <w:pPr>
+        <w:rPr>
+          <w:lang w:eastAsia="en-GB"/>
+        </w:rPr>
+      </w:pPr>
+      <w:r>
+        <w:rPr>
+          <w:noProof/>
+          <w:lang w:eastAsia="en-GB"/>
+        </w:rPr>
+        <w:drawing>
+          <wp:inline distT="0" distB="0" distL="0" distR="0" wp14:anchorId="1771DD71" wp14:editId="037BA72D">
+            <wp:extent cx="5731510" cy="3326765"/>
+            <wp:effectExtent l="0" t="0" r="2540" b="6985"/>
+            <wp:docPr id="6" name="Picture 6"/>
+            <wp:cNvGraphicFramePr>
+              <a:graphicFrameLocks xmlns:a="http://schemas.openxmlformats.org/drawingml/2006/main" noChangeAspect="1"/>
+            </wp:cNvGraphicFramePr>
+            <a:graphic xmlns:a="http://schemas.openxmlformats.org/drawingml/2006/main">
+              <a:graphicData uri="http://schemas.openxmlformats.org/drawingml/2006/picture">
+                <pic:pic xmlns:pic="http://schemas.openxmlformats.org/drawingml/2006/picture">
+                  <pic:nvPicPr>
+                    <pic:cNvPr id="1" name=""/>
+                    <pic:cNvPicPr/>
+                  </pic:nvPicPr>
+                  <pic:blipFill>
+                    <a:blip r:embed="rId11"/>
+                    <a:stretch>
+                      <a:fillRect/>
+                    </a:stretch>
+                  </pic:blipFill>
+                  <pic:spPr>
+                    <a:xfrm>
+                      <a:off x="0" y="0"/>
+                      <a:ext cx="5731510" cy="3326765"/>
+                    </a:xfrm>
+                    <a:prstGeom prst="rect">
+                      <a:avLst/>
+                    </a:prstGeom>
+                  </pic:spPr>
+                </pic:pic>
+              </a:graphicData>
+            </a:graphic>
+          </wp:inline>
+        </w:drawing>
+      </w:r>
+    </w:p>
+    <w:p>
+      <w:pPr>
+        <w:rPr>
+          <w:lang w:eastAsia="en-GB"/>
+        </w:rPr>
+      </w:pPr>
+      <w:r>
+        <w:rPr>
+          <w:lang w:eastAsia="en-GB"/>
+        </w:rPr>
+        <w:t xml:space="preserve">4a. </w:t>
+      </w:r>
       <w:bookmarkStart w:id="0" w:name="_GoBack"/>
       <w:bookmarkEnd w:id="0"/>
-    </w:p>
-    <w:p>
-      <w:pPr>
-        <w:rPr>
-          <w:lang w:eastAsia="en-GB"/>
-        </w:rPr>
-      </w:pPr>
-    </w:p>
-    <w:p>
-      <w:pPr>
-        <w:rPr>
-          <w:lang w:eastAsia="en-GB"/>
-        </w:rPr>
-      </w:pPr>
-    </w:p>
-    <w:p>
-      <w:pPr>
-        <w:rPr>
-          <w:lang w:eastAsia="en-GB"/>
-        </w:rPr>
-      </w:pPr>
-    </w:p>
-    <w:p>
-      <w:pPr>
-        <w:rPr>
-          <w:lang w:eastAsia="en-GB"/>
-        </w:rPr>
-      </w:pPr>
-    </w:p>
-    <w:p>
-      <w:pPr>
-        <w:rPr>
-          <w:lang w:eastAsia="en-GB"/>
-        </w:rPr>
-      </w:pPr>
-    </w:p>
-    <w:p>
-      <w:pPr>
-        <w:rPr>
-          <w:lang w:eastAsia="en-GB"/>
-        </w:rPr>
-      </w:pPr>
     </w:p>
     <w:p>
       <w:pPr>

</xml_diff>

<commit_message>
Revert "Created some unnecessary code"
This reverts commit 59c8d08c15efd7cdf59fb4b5f1f8f0aa6470a054.
</commit_message>
<xml_diff>
--- a/git_exercise_proof.docx
+++ b/git_exercise_proof.docx
@@ -164,330 +164,50 @@
         </w:rPr>
         <w:t>2. git push origin master</w:t>
       </w:r>
-    </w:p>
-    <w:p>
-      <w:pPr>
-        <w:rPr>
-          <w:lang w:eastAsia="en-GB"/>
-        </w:rPr>
-      </w:pPr>
-    </w:p>
-    <w:p>
-      <w:pPr>
-        <w:rPr>
-          <w:lang w:eastAsia="en-GB"/>
-        </w:rPr>
-      </w:pPr>
-    </w:p>
-    <w:p>
-      <w:pPr>
-        <w:rPr>
-          <w:lang w:eastAsia="en-GB"/>
-        </w:rPr>
-      </w:pPr>
-      <w:r>
-        <w:rPr>
-          <w:lang w:eastAsia="en-GB"/>
-        </w:rPr>
-        <w:lastRenderedPageBreak/>
-        <w:t>Branches and pushing the new branch</w:t>
-      </w:r>
-      <w:r>
-        <w:rPr>
-          <w:noProof/>
-          <w:lang w:eastAsia="en-GB"/>
-        </w:rPr>
-        <w:drawing>
-          <wp:inline distT="0" distB="0" distL="0" distR="0" wp14:anchorId="11ED74E9" wp14:editId="5AACF30E">
-            <wp:extent cx="5731510" cy="3733165"/>
-            <wp:effectExtent l="0" t="0" r="2540" b="635"/>
-            <wp:docPr id="3" name="Picture 3"/>
-            <wp:cNvGraphicFramePr>
-              <a:graphicFrameLocks xmlns:a="http://schemas.openxmlformats.org/drawingml/2006/main" noChangeAspect="1"/>
-            </wp:cNvGraphicFramePr>
-            <a:graphic xmlns:a="http://schemas.openxmlformats.org/drawingml/2006/main">
-              <a:graphicData uri="http://schemas.openxmlformats.org/drawingml/2006/picture">
-                <pic:pic xmlns:pic="http://schemas.openxmlformats.org/drawingml/2006/picture">
-                  <pic:nvPicPr>
-                    <pic:cNvPr id="1" name=""/>
-                    <pic:cNvPicPr/>
-                  </pic:nvPicPr>
-                  <pic:blipFill>
-                    <a:blip r:embed="rId8"/>
-                    <a:stretch>
-                      <a:fillRect/>
-                    </a:stretch>
-                  </pic:blipFill>
-                  <pic:spPr>
-                    <a:xfrm>
-                      <a:off x="0" y="0"/>
-                      <a:ext cx="5731510" cy="3733165"/>
-                    </a:xfrm>
-                    <a:prstGeom prst="rect">
-                      <a:avLst/>
-                    </a:prstGeom>
-                  </pic:spPr>
-                </pic:pic>
-              </a:graphicData>
-            </a:graphic>
-          </wp:inline>
-        </w:drawing>
-      </w:r>
-    </w:p>
-    <w:p>
-      <w:pPr>
-        <w:rPr>
-          <w:lang w:eastAsia="en-GB"/>
-        </w:rPr>
-      </w:pPr>
-      <w:r>
-        <w:rPr>
-          <w:lang w:eastAsia="en-GB"/>
-        </w:rPr>
-        <w:t>Pull request</w:t>
-      </w:r>
-    </w:p>
-    <w:p>
-      <w:pPr>
-        <w:rPr>
-          <w:lang w:eastAsia="en-GB"/>
-        </w:rPr>
-      </w:pPr>
-      <w:r>
-        <w:rPr>
-          <w:noProof/>
-          <w:lang w:eastAsia="en-GB"/>
-        </w:rPr>
-        <w:drawing>
-          <wp:inline distT="0" distB="0" distL="0" distR="0" wp14:anchorId="3661A8CD" wp14:editId="3630C4C0">
-            <wp:extent cx="5610225" cy="3614669"/>
-            <wp:effectExtent l="0" t="0" r="0" b="5080"/>
-            <wp:docPr id="4" name="Picture 4"/>
-            <wp:cNvGraphicFramePr>
-              <a:graphicFrameLocks xmlns:a="http://schemas.openxmlformats.org/drawingml/2006/main" noChangeAspect="1"/>
-            </wp:cNvGraphicFramePr>
-            <a:graphic xmlns:a="http://schemas.openxmlformats.org/drawingml/2006/main">
-              <a:graphicData uri="http://schemas.openxmlformats.org/drawingml/2006/picture">
-                <pic:pic xmlns:pic="http://schemas.openxmlformats.org/drawingml/2006/picture">
-                  <pic:nvPicPr>
-                    <pic:cNvPr id="1" name=""/>
-                    <pic:cNvPicPr/>
-                  </pic:nvPicPr>
-                  <pic:blipFill rotWithShape="1">
-                    <a:blip r:embed="rId9"/>
-                    <a:srcRect l="11468" t="7172" r="11755"/>
-                    <a:stretch/>
-                  </pic:blipFill>
-                  <pic:spPr bwMode="auto">
-                    <a:xfrm>
-                      <a:off x="0" y="0"/>
-                      <a:ext cx="5620412" cy="3621232"/>
-                    </a:xfrm>
-                    <a:prstGeom prst="rect">
-                      <a:avLst/>
-                    </a:prstGeom>
-                    <a:ln>
-                      <a:noFill/>
-                    </a:ln>
-                    <a:extLst>
-                      <a:ext uri="{53640926-AAD7-44D8-BBD7-CCE9431645EC}">
-                        <a14:shadowObscured xmlns:a14="http://schemas.microsoft.com/office/drawing/2010/main"/>
-                      </a:ext>
-                    </a:extLst>
-                  </pic:spPr>
-                </pic:pic>
-              </a:graphicData>
-            </a:graphic>
-          </wp:inline>
-        </w:drawing>
-      </w:r>
-    </w:p>
-    <w:p>
-      <w:pPr>
-        <w:rPr>
-          <w:lang w:eastAsia="en-GB"/>
-        </w:rPr>
-      </w:pPr>
-    </w:p>
-    <w:p>
-      <w:pPr>
-        <w:rPr>
-          <w:lang w:eastAsia="en-GB"/>
-        </w:rPr>
-      </w:pPr>
-    </w:p>
-    <w:p>
-      <w:pPr>
-        <w:rPr>
-          <w:lang w:eastAsia="en-GB"/>
-        </w:rPr>
-      </w:pPr>
-    </w:p>
-    <w:p>
-      <w:pPr>
-        <w:rPr>
-          <w:lang w:eastAsia="en-GB"/>
-        </w:rPr>
-      </w:pPr>
-      <w:r>
-        <w:rPr>
-          <w:lang w:eastAsia="en-GB"/>
-        </w:rPr>
-        <w:lastRenderedPageBreak/>
-        <w:t>Merge pull request</w:t>
-      </w:r>
-    </w:p>
-    <w:p>
-      <w:pPr>
-        <w:rPr>
-          <w:lang w:eastAsia="en-GB"/>
-        </w:rPr>
-      </w:pPr>
-      <w:r>
-        <w:rPr>
-          <w:noProof/>
-          <w:lang w:eastAsia="en-GB"/>
-        </w:rPr>
-        <w:drawing>
-          <wp:inline distT="0" distB="0" distL="0" distR="0" wp14:anchorId="14276C37" wp14:editId="2A4FFFAE">
-            <wp:extent cx="5663821" cy="1581150"/>
-            <wp:effectExtent l="0" t="0" r="0" b="0"/>
-            <wp:docPr id="5" name="Picture 5"/>
-            <wp:cNvGraphicFramePr>
-              <a:graphicFrameLocks xmlns:a="http://schemas.openxmlformats.org/drawingml/2006/main" noChangeAspect="1"/>
-            </wp:cNvGraphicFramePr>
-            <a:graphic xmlns:a="http://schemas.openxmlformats.org/drawingml/2006/main">
-              <a:graphicData uri="http://schemas.openxmlformats.org/drawingml/2006/picture">
-                <pic:pic xmlns:pic="http://schemas.openxmlformats.org/drawingml/2006/picture">
-                  <pic:nvPicPr>
-                    <pic:cNvPr id="1" name=""/>
-                    <pic:cNvPicPr/>
-                  </pic:nvPicPr>
-                  <pic:blipFill rotWithShape="1">
-                    <a:blip r:embed="rId10"/>
-                    <a:srcRect l="9972" t="29002" r="10259" b="29210"/>
-                    <a:stretch/>
-                  </pic:blipFill>
-                  <pic:spPr bwMode="auto">
-                    <a:xfrm>
-                      <a:off x="0" y="0"/>
-                      <a:ext cx="5667545" cy="1582190"/>
-                    </a:xfrm>
-                    <a:prstGeom prst="rect">
-                      <a:avLst/>
-                    </a:prstGeom>
-                    <a:ln>
-                      <a:noFill/>
-                    </a:ln>
-                    <a:extLst>
-                      <a:ext uri="{53640926-AAD7-44D8-BBD7-CCE9431645EC}">
-                        <a14:shadowObscured xmlns:a14="http://schemas.microsoft.com/office/drawing/2010/main"/>
-                      </a:ext>
-                    </a:extLst>
-                  </pic:spPr>
-                </pic:pic>
-              </a:graphicData>
-            </a:graphic>
-          </wp:inline>
-        </w:drawing>
-      </w:r>
-    </w:p>
-    <w:p>
-      <w:pPr>
-        <w:rPr>
-          <w:lang w:eastAsia="en-GB"/>
-        </w:rPr>
-      </w:pPr>
-    </w:p>
-    <w:p>
-      <w:pPr>
-        <w:rPr>
-          <w:lang w:eastAsia="en-GB"/>
-        </w:rPr>
-      </w:pPr>
-    </w:p>
-    <w:p>
-      <w:pPr>
-        <w:rPr>
-          <w:lang w:eastAsia="en-GB"/>
-        </w:rPr>
-      </w:pPr>
-    </w:p>
-    <w:p>
-      <w:pPr>
-        <w:rPr>
-          <w:lang w:eastAsia="en-GB"/>
-        </w:rPr>
-      </w:pPr>
-      <w:r>
-        <w:rPr>
-          <w:lang w:eastAsia="en-GB"/>
-        </w:rPr>
-        <w:t>Pulling and deleting a branch</w:t>
-      </w:r>
-    </w:p>
-    <w:p>
-      <w:pPr>
-        <w:rPr>
-          <w:lang w:eastAsia="en-GB"/>
-        </w:rPr>
-      </w:pPr>
-      <w:r>
-        <w:rPr>
-          <w:noProof/>
-          <w:lang w:eastAsia="en-GB"/>
-        </w:rPr>
-        <w:drawing>
-          <wp:inline distT="0" distB="0" distL="0" distR="0" wp14:anchorId="1771DD71" wp14:editId="037BA72D">
-            <wp:extent cx="5731510" cy="3326765"/>
-            <wp:effectExtent l="0" t="0" r="2540" b="6985"/>
-            <wp:docPr id="6" name="Picture 6"/>
-            <wp:cNvGraphicFramePr>
-              <a:graphicFrameLocks xmlns:a="http://schemas.openxmlformats.org/drawingml/2006/main" noChangeAspect="1"/>
-            </wp:cNvGraphicFramePr>
-            <a:graphic xmlns:a="http://schemas.openxmlformats.org/drawingml/2006/main">
-              <a:graphicData uri="http://schemas.openxmlformats.org/drawingml/2006/picture">
-                <pic:pic xmlns:pic="http://schemas.openxmlformats.org/drawingml/2006/picture">
-                  <pic:nvPicPr>
-                    <pic:cNvPr id="1" name=""/>
-                    <pic:cNvPicPr/>
-                  </pic:nvPicPr>
-                  <pic:blipFill>
-                    <a:blip r:embed="rId11"/>
-                    <a:stretch>
-                      <a:fillRect/>
-                    </a:stretch>
-                  </pic:blipFill>
-                  <pic:spPr>
-                    <a:xfrm>
-                      <a:off x="0" y="0"/>
-                      <a:ext cx="5731510" cy="3326765"/>
-                    </a:xfrm>
-                    <a:prstGeom prst="rect">
-                      <a:avLst/>
-                    </a:prstGeom>
-                  </pic:spPr>
-                </pic:pic>
-              </a:graphicData>
-            </a:graphic>
-          </wp:inline>
-        </w:drawing>
-      </w:r>
-    </w:p>
-    <w:p>
-      <w:pPr>
-        <w:rPr>
-          <w:lang w:eastAsia="en-GB"/>
-        </w:rPr>
-      </w:pPr>
-      <w:r>
-        <w:rPr>
-          <w:lang w:eastAsia="en-GB"/>
-        </w:rPr>
-        <w:t xml:space="preserve">4a. </w:t>
-      </w:r>
       <w:bookmarkStart w:id="0" w:name="_GoBack"/>
       <w:bookmarkEnd w:id="0"/>
+    </w:p>
+    <w:p>
+      <w:pPr>
+        <w:rPr>
+          <w:lang w:eastAsia="en-GB"/>
+        </w:rPr>
+      </w:pPr>
+    </w:p>
+    <w:p>
+      <w:pPr>
+        <w:rPr>
+          <w:lang w:eastAsia="en-GB"/>
+        </w:rPr>
+      </w:pPr>
+    </w:p>
+    <w:p>
+      <w:pPr>
+        <w:rPr>
+          <w:lang w:eastAsia="en-GB"/>
+        </w:rPr>
+      </w:pPr>
+    </w:p>
+    <w:p>
+      <w:pPr>
+        <w:rPr>
+          <w:lang w:eastAsia="en-GB"/>
+        </w:rPr>
+      </w:pPr>
+    </w:p>
+    <w:p>
+      <w:pPr>
+        <w:rPr>
+          <w:lang w:eastAsia="en-GB"/>
+        </w:rPr>
+      </w:pPr>
+    </w:p>
+    <w:p>
+      <w:pPr>
+        <w:rPr>
+          <w:lang w:eastAsia="en-GB"/>
+        </w:rPr>
+      </w:pPr>
     </w:p>
     <w:p>
       <w:pPr>

</xml_diff>